<commit_message>
adding form and updating asgt file
</commit_message>
<xml_diff>
--- a/TechComm/assignments/progress-report-midterm/CourseProgressReportForm.docx
+++ b/TechComm/assignments/progress-report-midterm/CourseProgressReportForm.docx
@@ -140,75 +140,60 @@
     </w:p>
     <w:p>
       <w:pPr>
-        <w:ind w:left="360" w:hanging="360"/>
-        <w:rPr>
-          <w:b/>
-          <w:bCs/>
+        <w:pStyle w:val="Heading2"/>
+      </w:pPr>
+      <w:r>
+        <w:t>Summary</w:t>
+      </w:r>
+    </w:p>
+    <w:p/>
+    <w:p/>
+    <w:p/>
+    <w:p>
+      <w:pPr>
+        <w:pStyle w:val="Heading2"/>
+      </w:pPr>
+      <w:r>
+        <w:t>What I Have Completed So Far</w:t>
+      </w:r>
+    </w:p>
+    <w:p/>
+    <w:p/>
+    <w:p/>
+    <w:p>
+      <w:pPr>
+        <w:pStyle w:val="Heading2"/>
+      </w:pPr>
+      <w:r>
+        <w:t>The</w:t>
+      </w:r>
+      <w:r>
+        <w:t xml:space="preserve"> Tentative Grade I Propose</w:t>
+      </w:r>
+    </w:p>
+    <w:p/>
+    <w:p/>
+    <w:p/>
+    <w:p>
+      <w:pPr>
+        <w:pStyle w:val="Heading2"/>
+        <w:rPr>
           <w:color w:val="861F41"/>
         </w:rPr>
       </w:pPr>
       <w:r>
-        <w:rPr>
-          <w:b/>
-          <w:bCs/>
-          <w:color w:val="861F41"/>
-        </w:rPr>
-        <w:t>1.</w:t>
-      </w:r>
-      <w:r>
-        <w:rPr>
-          <w:b/>
-          <w:bCs/>
-          <w:color w:val="861F41"/>
-        </w:rPr>
-        <w:tab/>
-      </w:r>
-      <w:r>
-        <w:rPr>
-          <w:b/>
-          <w:bCs/>
-          <w:color w:val="861F41"/>
-        </w:rPr>
-        <w:t xml:space="preserve">Performance Highlights: </w:t>
-      </w:r>
-      <w:r>
-        <w:rPr>
-          <w:color w:val="861F41"/>
-        </w:rPr>
-        <w:t>List your most noteworthy accomplishments and contributions to the course during this semester.</w:t>
+        <w:t>My Goals for the Remainder of the Course</w:t>
       </w:r>
     </w:p>
     <w:p/>
     <w:p/>
+    <w:p/>
     <w:p>
       <w:pPr>
         <w:pStyle w:val="Heading2"/>
       </w:pPr>
       <w:r>
-        <w:t>What I Have Completed So Far</w:t>
-      </w:r>
-    </w:p>
-    <w:p/>
-    <w:p/>
-    <w:p>
-      <w:pPr>
-        <w:pStyle w:val="Heading2"/>
-      </w:pPr>
-      <w:r>
-        <w:t>What Tentative Grade I Propose</w:t>
-      </w:r>
-    </w:p>
-    <w:p/>
-    <w:p/>
-    <w:p>
-      <w:pPr>
-        <w:pStyle w:val="Heading2"/>
-        <w:rPr>
-          <w:color w:val="861F41"/>
-        </w:rPr>
-      </w:pPr>
-      <w:r>
-        <w:t>What I Still Have to Complete</w:t>
+        <w:t>Conclusion</w:t>
       </w:r>
     </w:p>
     <w:p/>

</xml_diff>